<commit_message>
updated task3 for PPO
</commit_message>
<xml_diff>
--- a/Проектирование программного обеспечения/Lab3_new.docx
+++ b/Проектирование программного обеспечения/Lab3_new.docx
@@ -111,261 +111,92 @@
     </w:p>
     <w:p>
       <w:pPr>
+        <w:jc w:val="both"/>
+        <w:rPr>
+          <w:rFonts w:ascii="Consolas" w:cs="Consolas" w:eastAsia="Consolas" w:hAnsi="Consolas"/>
+          <w:sz w:val="28"/>
+          <w:szCs w:val="28"/>
+        </w:rPr>
+      </w:pPr>
+      <w:r>
+        <w:rPr>
+          <w:rFonts w:ascii="Consolas" w:cs="Consolas" w:eastAsia="Consolas" w:hAnsi="Consolas"/>
+          <w:sz w:val="28"/>
+          <w:szCs w:val="28"/>
+          <w:rtl w:val="0"/>
+        </w:rPr>
+        <w:t xml:space="preserve">Подготовить в репозитории ветку </w:t>
+      </w:r>
+      <w:r>
+        <w:rPr>
+          <w:rFonts w:ascii="Consolas" w:cs="Consolas" w:eastAsia="Consolas" w:hAnsi="Consolas"/>
+          <w:i w:val="1"/>
+          <w:sz w:val="28"/>
+          <w:szCs w:val="28"/>
+          <w:rtl w:val="0"/>
+        </w:rPr>
+        <w:t xml:space="preserve">lab3</w:t>
+      </w:r>
+      <w:r>
+        <w:rPr>
+          <w:rFonts w:ascii="Consolas" w:cs="Consolas" w:eastAsia="Consolas" w:hAnsi="Consolas"/>
+          <w:sz w:val="28"/>
+          <w:szCs w:val="28"/>
+          <w:rtl w:val="0"/>
+        </w:rPr>
+        <w:t xml:space="preserve"> и создать merge request в ветку </w:t>
+      </w:r>
+      <w:r>
+        <w:rPr>
+          <w:rFonts w:ascii="Consolas" w:cs="Consolas" w:eastAsia="Consolas" w:hAnsi="Consolas"/>
+          <w:i w:val="1"/>
+          <w:sz w:val="28"/>
+          <w:szCs w:val="28"/>
+          <w:rtl w:val="0"/>
+        </w:rPr>
+        <w:t xml:space="preserve">master</w:t>
+      </w:r>
+      <w:r>
+        <w:rPr>
+          <w:rFonts w:ascii="Consolas" w:cs="Consolas" w:eastAsia="Consolas" w:hAnsi="Consolas"/>
+          <w:sz w:val="28"/>
+          <w:szCs w:val="28"/>
+          <w:rtl w:val="0"/>
+        </w:rPr>
+        <w:t xml:space="preserve">.</w:t>
+      </w:r>
+    </w:p>
+    <w:p>
+      <w:pPr>
+        <w:rPr>
+          <w:rFonts w:ascii="Consolas" w:cs="Consolas" w:eastAsia="Consolas" w:hAnsi="Consolas"/>
+          <w:sz w:val="28"/>
+          <w:szCs w:val="28"/>
+        </w:rPr>
+      </w:pPr>
+      <w:r>
+        <w:rPr>
+          <w:rFonts w:ascii="Consolas" w:cs="Consolas" w:eastAsia="Consolas" w:hAnsi="Consolas"/>
+          <w:sz w:val="28"/>
+          <w:szCs w:val="28"/>
+          <w:rtl w:val="0"/>
+        </w:rPr>
+        <w:t xml:space="preserve">П</w:t>
+      </w:r>
+      <w:r>
+        <w:rPr>
+          <w:rFonts w:ascii="Consolas" w:cs="Consolas" w:eastAsia="Consolas" w:hAnsi="Consolas"/>
+          <w:sz w:val="28"/>
+          <w:szCs w:val="28"/>
+          <w:rtl w:val="0"/>
+        </w:rPr>
+        <w:t xml:space="preserve">одготовить программный код в папке src:</w:t>
+      </w:r>
+    </w:p>
+    <w:p>
+      <w:pPr>
         <w:keepNext w:val="0"/>
         <w:keepLines w:val="0"/>
-        <w:pageBreakBefore w:val="0"/>
-        <w:widowControl w:val="1"/>
-        <w:pBdr>
-          <w:top w:space="0" w:sz="0" w:val="nil"/>
-          <w:left w:space="0" w:sz="0" w:val="nil"/>
-          <w:bottom w:space="0" w:sz="0" w:val="nil"/>
-          <w:right w:space="0" w:sz="0" w:val="nil"/>
-          <w:between w:space="0" w:sz="0" w:val="nil"/>
-        </w:pBdr>
-        <w:shd w:fill="auto" w:val="clear"/>
-        <w:spacing w:after="0" w:before="0" w:line="240" w:lineRule="auto"/>
-        <w:ind w:left="0" w:right="0" w:firstLine="0"/>
-        <w:jc w:val="left"/>
-        <w:rPr>
-          <w:rFonts w:ascii="Consolas" w:cs="Consolas" w:eastAsia="Consolas" w:hAnsi="Consolas"/>
-          <w:b w:val="0"/>
-          <w:i w:val="0"/>
-          <w:smallCaps w:val="0"/>
-          <w:strike w:val="0"/>
-          <w:color w:val="000000"/>
-          <w:sz w:val="24"/>
-          <w:szCs w:val="24"/>
-          <w:u w:val="none"/>
-          <w:shd w:fill="auto" w:val="clear"/>
-          <w:vertAlign w:val="baseline"/>
-        </w:rPr>
-      </w:pPr>
-      <w:r>
-        <w:rPr>
-          <w:rtl w:val="0"/>
-        </w:rPr>
-      </w:r>
-    </w:p>
-    <w:p>
-      <w:pPr>
-        <w:keepNext w:val="0"/>
-        <w:keepLines w:val="0"/>
-        <w:pageBreakBefore w:val="0"/>
-        <w:widowControl w:val="1"/>
-        <w:pBdr>
-          <w:top w:space="0" w:sz="0" w:val="nil"/>
-          <w:left w:space="0" w:sz="0" w:val="nil"/>
-          <w:bottom w:space="0" w:sz="0" w:val="nil"/>
-          <w:right w:space="0" w:sz="0" w:val="nil"/>
-          <w:between w:space="0" w:sz="0" w:val="nil"/>
-        </w:pBdr>
-        <w:shd w:fill="auto" w:val="clear"/>
-        <w:spacing w:after="0" w:before="0" w:line="240" w:lineRule="auto"/>
-        <w:ind w:left="0" w:right="0" w:firstLine="0"/>
-        <w:jc w:val="left"/>
-        <w:rPr>
-          <w:rFonts w:ascii="Consolas" w:cs="Consolas" w:eastAsia="Consolas" w:hAnsi="Consolas"/>
-          <w:b w:val="0"/>
-          <w:i w:val="0"/>
-          <w:smallCaps w:val="0"/>
-          <w:strike w:val="0"/>
-          <w:color w:val="000000"/>
-          <w:sz w:val="28"/>
-          <w:szCs w:val="28"/>
-          <w:u w:val="none"/>
-          <w:shd w:fill="auto" w:val="clear"/>
-          <w:vertAlign w:val="baseline"/>
-        </w:rPr>
-      </w:pPr>
-      <w:r>
-        <w:rPr>
-          <w:rFonts w:ascii="Consolas" w:cs="Consolas" w:eastAsia="Consolas" w:hAnsi="Consolas"/>
-          <w:b w:val="0"/>
-          <w:i w:val="0"/>
-          <w:smallCaps w:val="0"/>
-          <w:strike w:val="0"/>
-          <w:color w:val="000000"/>
-          <w:sz w:val="28"/>
-          <w:szCs w:val="28"/>
-          <w:u w:val="none"/>
-          <w:shd w:fill="auto" w:val="clear"/>
-          <w:vertAlign w:val="baseline"/>
-          <w:rtl w:val="0"/>
-        </w:rPr>
-        <w:t xml:space="preserve">Подготовить в репозитории ветку </w:t>
-      </w:r>
-      <w:r>
-        <w:rPr>
-          <w:rFonts w:ascii="Consolas" w:cs="Consolas" w:eastAsia="Consolas" w:hAnsi="Consolas"/>
-          <w:b w:val="0"/>
-          <w:i w:val="1"/>
-          <w:smallCaps w:val="0"/>
-          <w:strike w:val="0"/>
-          <w:color w:val="000000"/>
-          <w:sz w:val="28"/>
-          <w:szCs w:val="28"/>
-          <w:u w:val="none"/>
-          <w:shd w:fill="auto" w:val="clear"/>
-          <w:vertAlign w:val="baseline"/>
-          <w:rtl w:val="0"/>
-        </w:rPr>
-        <w:t xml:space="preserve">lab3 </w:t>
-      </w:r>
-      <w:r>
-        <w:rPr>
-          <w:rFonts w:ascii="Consolas" w:cs="Consolas" w:eastAsia="Consolas" w:hAnsi="Consolas"/>
-          <w:b w:val="0"/>
-          <w:i w:val="0"/>
-          <w:smallCaps w:val="0"/>
-          <w:strike w:val="0"/>
-          <w:color w:val="000000"/>
-          <w:sz w:val="28"/>
-          <w:szCs w:val="28"/>
-          <w:u w:val="none"/>
-          <w:shd w:fill="auto" w:val="clear"/>
-          <w:vertAlign w:val="baseline"/>
-          <w:rtl w:val="0"/>
-        </w:rPr>
-        <w:t xml:space="preserve">и создать merge request в ветку </w:t>
-      </w:r>
-      <w:r>
-        <w:rPr>
-          <w:rFonts w:ascii="Consolas" w:cs="Consolas" w:eastAsia="Consolas" w:hAnsi="Consolas"/>
-          <w:b w:val="0"/>
-          <w:i w:val="1"/>
-          <w:smallCaps w:val="0"/>
-          <w:strike w:val="0"/>
-          <w:color w:val="000000"/>
-          <w:sz w:val="28"/>
-          <w:szCs w:val="28"/>
-          <w:u w:val="none"/>
-          <w:shd w:fill="auto" w:val="clear"/>
-          <w:vertAlign w:val="baseline"/>
-          <w:rtl w:val="0"/>
-        </w:rPr>
-        <w:t xml:space="preserve">master</w:t>
-      </w:r>
-      <w:r>
-        <w:rPr>
-          <w:rFonts w:ascii="Consolas" w:cs="Consolas" w:eastAsia="Consolas" w:hAnsi="Consolas"/>
-          <w:b w:val="0"/>
-          <w:i w:val="0"/>
-          <w:smallCaps w:val="0"/>
-          <w:strike w:val="0"/>
-          <w:color w:val="000000"/>
-          <w:sz w:val="28"/>
-          <w:szCs w:val="28"/>
-          <w:u w:val="none"/>
-          <w:shd w:fill="auto" w:val="clear"/>
-          <w:vertAlign w:val="baseline"/>
-          <w:rtl w:val="0"/>
-        </w:rPr>
-        <w:t xml:space="preserve">.</w:t>
-      </w:r>
-    </w:p>
-    <w:p>
-      <w:pPr>
-        <w:keepNext w:val="0"/>
-        <w:keepLines w:val="0"/>
-        <w:pageBreakBefore w:val="0"/>
-        <w:widowControl w:val="1"/>
-        <w:pBdr>
-          <w:top w:space="0" w:sz="0" w:val="nil"/>
-          <w:left w:space="0" w:sz="0" w:val="nil"/>
-          <w:bottom w:space="0" w:sz="0" w:val="nil"/>
-          <w:right w:space="0" w:sz="0" w:val="nil"/>
-          <w:between w:space="0" w:sz="0" w:val="nil"/>
-        </w:pBdr>
-        <w:shd w:fill="auto" w:val="clear"/>
-        <w:spacing w:after="0" w:before="0" w:line="240" w:lineRule="auto"/>
-        <w:ind w:left="0" w:right="0" w:firstLine="0"/>
-        <w:jc w:val="left"/>
-        <w:rPr>
-          <w:rFonts w:ascii="Consolas" w:cs="Consolas" w:eastAsia="Consolas" w:hAnsi="Consolas"/>
-          <w:b w:val="0"/>
-          <w:i w:val="0"/>
-          <w:smallCaps w:val="0"/>
-          <w:strike w:val="0"/>
-          <w:color w:val="000000"/>
-          <w:sz w:val="28"/>
-          <w:szCs w:val="28"/>
-          <w:u w:val="none"/>
-          <w:shd w:fill="auto" w:val="clear"/>
-          <w:vertAlign w:val="baseline"/>
-        </w:rPr>
-      </w:pPr>
-      <w:r>
-        <w:rPr>
-          <w:rFonts w:ascii="Consolas" w:cs="Consolas" w:eastAsia="Consolas" w:hAnsi="Consolas"/>
-          <w:b w:val="0"/>
-          <w:i w:val="0"/>
-          <w:smallCaps w:val="0"/>
-          <w:strike w:val="0"/>
-          <w:color w:val="000000"/>
-          <w:sz w:val="28"/>
-          <w:szCs w:val="28"/>
-          <w:u w:val="none"/>
-          <w:shd w:fill="auto" w:val="clear"/>
-          <w:vertAlign w:val="baseline"/>
-          <w:rtl w:val="0"/>
-        </w:rPr>
-        <w:t xml:space="preserve"> </w:t>
-      </w:r>
-    </w:p>
-    <w:p>
-      <w:pPr>
-        <w:keepNext w:val="0"/>
-        <w:keepLines w:val="0"/>
-        <w:pageBreakBefore w:val="0"/>
-        <w:widowControl w:val="1"/>
-        <w:pBdr>
-          <w:top w:space="0" w:sz="0" w:val="nil"/>
-          <w:left w:space="0" w:sz="0" w:val="nil"/>
-          <w:bottom w:space="0" w:sz="0" w:val="nil"/>
-          <w:right w:space="0" w:sz="0" w:val="nil"/>
-          <w:between w:space="0" w:sz="0" w:val="nil"/>
-        </w:pBdr>
-        <w:shd w:fill="auto" w:val="clear"/>
-        <w:spacing w:after="0" w:before="0" w:line="240" w:lineRule="auto"/>
-        <w:ind w:left="0" w:right="0" w:firstLine="0"/>
-        <w:jc w:val="left"/>
-        <w:rPr>
-          <w:rFonts w:ascii="Consolas" w:cs="Consolas" w:eastAsia="Consolas" w:hAnsi="Consolas"/>
-          <w:b w:val="0"/>
-          <w:i w:val="0"/>
-          <w:smallCaps w:val="0"/>
-          <w:strike w:val="0"/>
-          <w:color w:val="000000"/>
-          <w:sz w:val="28"/>
-          <w:szCs w:val="28"/>
-          <w:u w:val="none"/>
-          <w:shd w:fill="auto" w:val="clear"/>
-          <w:vertAlign w:val="baseline"/>
-        </w:rPr>
-      </w:pPr>
-      <w:r>
-        <w:rPr>
-          <w:rFonts w:ascii="Consolas" w:cs="Consolas" w:eastAsia="Consolas" w:hAnsi="Consolas"/>
-          <w:b w:val="0"/>
-          <w:i w:val="0"/>
-          <w:smallCaps w:val="0"/>
-          <w:strike w:val="0"/>
-          <w:color w:val="000000"/>
-          <w:sz w:val="28"/>
-          <w:szCs w:val="28"/>
-          <w:u w:val="none"/>
-          <w:shd w:fill="auto" w:val="clear"/>
-          <w:vertAlign w:val="baseline"/>
-          <w:rtl w:val="0"/>
-        </w:rPr>
-        <w:t xml:space="preserve">Подготовить программный код в папке src: </w:t>
-      </w:r>
-    </w:p>
-    <w:p>
-      <w:pPr>
-        <w:keepNext w:val="0"/>
-        <w:keepLines w:val="0"/>
-        <w:pageBreakBefore w:val="0"/>
         <w:widowControl w:val="1"/>
         <w:numPr>
           <w:ilvl w:val="0"/>
@@ -380,7 +211,7 @@
         </w:pBdr>
         <w:shd w:fill="auto" w:val="clear"/>
         <w:spacing w:after="0" w:before="0" w:line="240" w:lineRule="auto"/>
-        <w:ind w:left="1158" w:right="0" w:hanging="450"/>
+        <w:ind w:left="720" w:right="0" w:hanging="360"/>
         <w:jc w:val="left"/>
         <w:rPr>
           <w:rFonts w:ascii="Consolas" w:cs="Consolas" w:eastAsia="Consolas" w:hAnsi="Consolas"/>
@@ -411,115 +242,13 @@
           <w:vertAlign w:val="baseline"/>
           <w:rtl w:val="0"/>
         </w:rPr>
-        <w:t xml:space="preserve">Программная реализация компонента доступа к </w:t>
-      </w:r>
-      <w:r>
-        <w:rPr>
-          <w:rFonts w:ascii="Consolas" w:cs="Consolas" w:eastAsia="Consolas" w:hAnsi="Consolas"/>
-          <w:b w:val="0"/>
-          <w:i w:val="0"/>
-          <w:smallCaps w:val="0"/>
-          <w:strike w:val="0"/>
-          <w:color w:val="000000"/>
-          <w:sz w:val="28"/>
-          <w:szCs w:val="28"/>
-          <w:u w:val="none"/>
-          <w:shd w:fill="auto" w:val="clear"/>
-          <w:vertAlign w:val="baseline"/>
-          <w:rtl w:val="0"/>
-        </w:rPr>
-        <w:t xml:space="preserve">данным</w:t>
-      </w:r>
-      <w:r>
-        <w:rPr>
-          <w:rFonts w:ascii="Consolas" w:cs="Consolas" w:eastAsia="Consolas" w:hAnsi="Consolas"/>
-          <w:b w:val="0"/>
-          <w:i w:val="0"/>
-          <w:smallCaps w:val="0"/>
-          <w:strike w:val="0"/>
-          <w:color w:val="000000"/>
-          <w:sz w:val="28"/>
-          <w:szCs w:val="28"/>
-          <w:u w:val="none"/>
-          <w:shd w:fill="auto" w:val="clear"/>
-          <w:vertAlign w:val="baseline"/>
-          <w:rtl w:val="0"/>
-        </w:rPr>
-        <w:t xml:space="preserve"> с обработкой ошибок и валида</w:t>
-      </w:r>
-      <w:r>
-        <w:rPr>
-          <w:rFonts w:ascii="Consolas" w:cs="Consolas" w:eastAsia="Consolas" w:hAnsi="Consolas"/>
-          <w:sz w:val="28"/>
-          <w:szCs w:val="28"/>
-          <w:rtl w:val="0"/>
-        </w:rPr>
-        <w:t xml:space="preserve">цией;</w:t>
-      </w:r>
-      <w:r>
-        <w:rPr>
-          <w:rtl w:val="0"/>
-        </w:rPr>
+        <w:t xml:space="preserve">Программная реализация компонента бизнес-логики c базовым покрытием Unit-тестами (увлекаться не стоит, покройте самые важные части); </w:t>
       </w:r>
     </w:p>
     <w:p>
       <w:pPr>
         <w:keepNext w:val="0"/>
         <w:keepLines w:val="0"/>
-        <w:pageBreakBefore w:val="0"/>
-        <w:widowControl w:val="1"/>
-        <w:numPr>
-          <w:ilvl w:val="0"/>
-          <w:numId w:val="1"/>
-        </w:numPr>
-        <w:pBdr>
-          <w:top w:space="0" w:sz="0" w:val="nil"/>
-          <w:left w:space="0" w:sz="0" w:val="nil"/>
-          <w:bottom w:space="0" w:sz="0" w:val="nil"/>
-          <w:right w:space="0" w:sz="0" w:val="nil"/>
-          <w:between w:space="0" w:sz="0" w:val="nil"/>
-        </w:pBdr>
-        <w:shd w:fill="auto" w:val="clear"/>
-        <w:spacing w:after="0" w:before="0" w:line="240" w:lineRule="auto"/>
-        <w:ind w:left="1158" w:right="0" w:hanging="450"/>
-        <w:jc w:val="left"/>
-        <w:rPr>
-          <w:rFonts w:ascii="Consolas" w:cs="Consolas" w:eastAsia="Consolas" w:hAnsi="Consolas"/>
-          <w:b w:val="0"/>
-          <w:i w:val="0"/>
-          <w:smallCaps w:val="0"/>
-          <w:strike w:val="0"/>
-          <w:color w:val="000000"/>
-          <w:sz w:val="28"/>
-          <w:szCs w:val="28"/>
-          <w:u w:val="none"/>
-          <w:shd w:fill="auto" w:val="clear"/>
-          <w:vertAlign w:val="baseline"/>
-        </w:rPr>
-      </w:pPr>
-      <w:r>
-        <w:rPr>
-          <w:rFonts w:ascii="Consolas" w:cs="Consolas" w:eastAsia="Consolas" w:hAnsi="Consolas"/>
-          <w:b w:val="0"/>
-          <w:i w:val="0"/>
-          <w:smallCaps w:val="0"/>
-          <w:strike w:val="0"/>
-          <w:color w:val="000000"/>
-          <w:sz w:val="28"/>
-          <w:szCs w:val="28"/>
-          <w:u w:val="none"/>
-          <w:shd w:fill="auto" w:val="clear"/>
-          <w:vertAlign w:val="baseline"/>
-          <w:rtl w:val="0"/>
-        </w:rPr>
-        <w:t xml:space="preserve">Покрытие компонента доступа к данным Unit-тестами.</w:t>
-      </w:r>
-    </w:p>
-    <w:p>
-      <w:pPr>
-        <w:keepNext w:val="0"/>
-        <w:keepLines w:val="0"/>
-        <w:pageBreakBefore w:val="0"/>
         <w:widowControl w:val="1"/>
         <w:pBdr>
           <w:top w:space="0" w:sz="0" w:val="nil"/>
@@ -530,44 +259,7 @@
         </w:pBdr>
         <w:shd w:fill="auto" w:val="clear"/>
         <w:spacing w:after="0" w:before="0" w:line="240" w:lineRule="auto"/>
-        <w:ind w:left="708" w:right="0" w:firstLine="0"/>
-        <w:jc w:val="left"/>
-        <w:rPr>
-          <w:rFonts w:ascii="Consolas" w:cs="Consolas" w:eastAsia="Consolas" w:hAnsi="Consolas"/>
-          <w:b w:val="1"/>
-          <w:i w:val="0"/>
-          <w:smallCaps w:val="0"/>
-          <w:strike w:val="0"/>
-          <w:color w:val="000000"/>
-          <w:sz w:val="28"/>
-          <w:szCs w:val="28"/>
-          <w:u w:val="none"/>
-          <w:shd w:fill="auto" w:val="clear"/>
-          <w:vertAlign w:val="baseline"/>
-        </w:rPr>
-      </w:pPr>
-      <w:r>
-        <w:rPr>
-          <w:rtl w:val="0"/>
-        </w:rPr>
-      </w:r>
-    </w:p>
-    <w:p>
-      <w:pPr>
-        <w:keepNext w:val="0"/>
-        <w:keepLines w:val="0"/>
-        <w:pageBreakBefore w:val="0"/>
-        <w:widowControl w:val="1"/>
-        <w:pBdr>
-          <w:top w:space="0" w:sz="0" w:val="nil"/>
-          <w:left w:space="0" w:sz="0" w:val="nil"/>
-          <w:bottom w:space="0" w:sz="0" w:val="nil"/>
-          <w:right w:space="0" w:sz="0" w:val="nil"/>
-          <w:between w:space="0" w:sz="0" w:val="nil"/>
-        </w:pBdr>
-        <w:shd w:fill="auto" w:val="clear"/>
-        <w:spacing w:after="0" w:before="0" w:line="240" w:lineRule="auto"/>
-        <w:ind w:left="708" w:right="0" w:firstLine="0"/>
+        <w:ind w:left="720" w:right="0" w:firstLine="0"/>
         <w:jc w:val="left"/>
         <w:rPr>
           <w:rFonts w:ascii="Consolas" w:cs="Consolas" w:eastAsia="Consolas" w:hAnsi="Consolas"/>
@@ -585,116 +277,12 @@
       </w:pPr>
       <w:r>
         <w:rPr>
-          <w:rFonts w:ascii="Consolas" w:cs="Consolas" w:eastAsia="Consolas" w:hAnsi="Consolas"/>
-          <w:b w:val="1"/>
-          <w:i w:val="0"/>
-          <w:smallCaps w:val="0"/>
-          <w:strike w:val="0"/>
-          <w:color w:val="000000"/>
-          <w:sz w:val="28"/>
-          <w:szCs w:val="28"/>
-          <w:u w:val="none"/>
-          <w:shd w:fill="auto" w:val="clear"/>
-          <w:vertAlign w:val="baseline"/>
-          <w:rtl w:val="0"/>
-        </w:rPr>
-        <w:t xml:space="preserve">Примечание 1.</w:t>
-      </w:r>
-      <w:r>
-        <w:rPr>
-          <w:rFonts w:ascii="Consolas" w:cs="Consolas" w:eastAsia="Consolas" w:hAnsi="Consolas"/>
-          <w:b w:val="0"/>
-          <w:i w:val="0"/>
-          <w:smallCaps w:val="0"/>
-          <w:strike w:val="0"/>
-          <w:color w:val="000000"/>
-          <w:sz w:val="28"/>
-          <w:szCs w:val="28"/>
-          <w:u w:val="none"/>
-          <w:shd w:fill="auto" w:val="clear"/>
-          <w:vertAlign w:val="baseline"/>
-          <w:rtl w:val="0"/>
-        </w:rPr>
-        <w:t xml:space="preserve"> Не требуется полное и полноценное покрытие тестами. Тесты нужны на данном этапе, чтобы убедиться, что программный компонент работает. Поместите самые необходимые: базовые тесты на сохранение, изменение, удаление и извлечение данных. </w:t>
+          <w:rtl w:val="0"/>
+        </w:rPr>
       </w:r>
     </w:p>
     <w:p>
       <w:pPr>
-        <w:keepNext w:val="0"/>
-        <w:keepLines w:val="0"/>
-        <w:pageBreakBefore w:val="0"/>
-        <w:widowControl w:val="1"/>
-        <w:pBdr>
-          <w:top w:space="0" w:sz="0" w:val="nil"/>
-          <w:left w:space="0" w:sz="0" w:val="nil"/>
-          <w:bottom w:space="0" w:sz="0" w:val="nil"/>
-          <w:right w:space="0" w:sz="0" w:val="nil"/>
-          <w:between w:space="0" w:sz="0" w:val="nil"/>
-        </w:pBdr>
-        <w:shd w:fill="auto" w:val="clear"/>
-        <w:spacing w:after="0" w:before="0" w:line="240" w:lineRule="auto"/>
-        <w:ind w:left="708" w:right="0" w:firstLine="0"/>
-        <w:jc w:val="left"/>
-        <w:rPr>
-          <w:rFonts w:ascii="Consolas" w:cs="Consolas" w:eastAsia="Consolas" w:hAnsi="Consolas"/>
-          <w:b w:val="0"/>
-          <w:i w:val="0"/>
-          <w:smallCaps w:val="0"/>
-          <w:strike w:val="0"/>
-          <w:color w:val="000000"/>
-          <w:sz w:val="28"/>
-          <w:szCs w:val="28"/>
-          <w:u w:val="none"/>
-          <w:shd w:fill="auto" w:val="clear"/>
-          <w:vertAlign w:val="baseline"/>
-        </w:rPr>
-      </w:pPr>
-      <w:r>
-        <w:rPr>
-          <w:rtl w:val="0"/>
-        </w:rPr>
-      </w:r>
-    </w:p>
-    <w:p>
-      <w:pPr>
-        <w:keepNext w:val="0"/>
-        <w:keepLines w:val="0"/>
-        <w:pageBreakBefore w:val="0"/>
-        <w:widowControl w:val="1"/>
-        <w:pBdr>
-          <w:top w:space="0" w:sz="0" w:val="nil"/>
-          <w:left w:space="0" w:sz="0" w:val="nil"/>
-          <w:bottom w:space="0" w:sz="0" w:val="nil"/>
-          <w:right w:space="0" w:sz="0" w:val="nil"/>
-          <w:between w:space="0" w:sz="0" w:val="nil"/>
-        </w:pBdr>
-        <w:shd w:fill="auto" w:val="clear"/>
-        <w:spacing w:after="0" w:before="0" w:line="240" w:lineRule="auto"/>
-        <w:ind w:left="708" w:right="0" w:firstLine="0"/>
-        <w:jc w:val="left"/>
-        <w:rPr>
-          <w:rFonts w:ascii="Consolas" w:cs="Consolas" w:eastAsia="Consolas" w:hAnsi="Consolas"/>
-          <w:b w:val="0"/>
-          <w:i w:val="0"/>
-          <w:smallCaps w:val="0"/>
-          <w:strike w:val="0"/>
-          <w:color w:val="000000"/>
-          <w:sz w:val="28"/>
-          <w:szCs w:val="28"/>
-          <w:u w:val="none"/>
-          <w:shd w:fill="auto" w:val="clear"/>
-          <w:vertAlign w:val="baseline"/>
-        </w:rPr>
-      </w:pPr>
-      <w:r>
-        <w:rPr>
-          <w:rtl w:val="0"/>
-        </w:rPr>
-      </w:r>
-    </w:p>
-    <w:p>
-      <w:pPr>
-        <w:jc w:val="both"/>
         <w:rPr/>
       </w:pPr>
       <w:bookmarkStart w:colFirst="0" w:colLast="0" w:name="_heading=h.gjdgxs" w:id="0"/>
@@ -723,7 +311,7 @@
       <w:lvlText w:val="%1."/>
       <w:lvlJc w:val="left"/>
       <w:pPr>
-        <w:ind w:left="1158" w:hanging="450"/>
+        <w:ind w:left="720" w:hanging="360"/>
       </w:pPr>
       <w:rPr/>
     </w:lvl>
@@ -733,7 +321,7 @@
       <w:lvlText w:val="%2."/>
       <w:lvlJc w:val="left"/>
       <w:pPr>
-        <w:ind w:left="1788" w:hanging="360"/>
+        <w:ind w:left="1440" w:hanging="360"/>
       </w:pPr>
       <w:rPr/>
     </w:lvl>
@@ -743,7 +331,7 @@
       <w:lvlText w:val="%3."/>
       <w:lvlJc w:val="right"/>
       <w:pPr>
-        <w:ind w:left="2508" w:hanging="180"/>
+        <w:ind w:left="2160" w:hanging="180"/>
       </w:pPr>
       <w:rPr/>
     </w:lvl>
@@ -753,7 +341,7 @@
       <w:lvlText w:val="%4."/>
       <w:lvlJc w:val="left"/>
       <w:pPr>
-        <w:ind w:left="3228" w:hanging="360"/>
+        <w:ind w:left="2880" w:hanging="360"/>
       </w:pPr>
       <w:rPr/>
     </w:lvl>
@@ -763,7 +351,7 @@
       <w:lvlText w:val="%5."/>
       <w:lvlJc w:val="left"/>
       <w:pPr>
-        <w:ind w:left="3948" w:hanging="360"/>
+        <w:ind w:left="3600" w:hanging="360"/>
       </w:pPr>
       <w:rPr/>
     </w:lvl>
@@ -773,7 +361,7 @@
       <w:lvlText w:val="%6."/>
       <w:lvlJc w:val="right"/>
       <w:pPr>
-        <w:ind w:left="4668" w:hanging="180"/>
+        <w:ind w:left="4320" w:hanging="180"/>
       </w:pPr>
       <w:rPr/>
     </w:lvl>
@@ -783,7 +371,7 @@
       <w:lvlText w:val="%7."/>
       <w:lvlJc w:val="left"/>
       <w:pPr>
-        <w:ind w:left="5388" w:hanging="360"/>
+        <w:ind w:left="5040" w:hanging="360"/>
       </w:pPr>
       <w:rPr/>
     </w:lvl>
@@ -793,7 +381,7 @@
       <w:lvlText w:val="%8."/>
       <w:lvlJc w:val="left"/>
       <w:pPr>
-        <w:ind w:left="6108" w:hanging="360"/>
+        <w:ind w:left="5760" w:hanging="360"/>
       </w:pPr>
       <w:rPr/>
     </w:lvl>
@@ -803,7 +391,7 @@
       <w:lvlText w:val="%9."/>
       <w:lvlJc w:val="right"/>
       <w:pPr>
-        <w:ind w:left="6828" w:hanging="180"/>
+        <w:ind w:left="6480" w:hanging="180"/>
       </w:pPr>
       <w:rPr/>
     </w:lvl>
@@ -845,12 +433,31 @@
       <w:keepNext w:val="1"/>
       <w:keepLines w:val="1"/>
       <w:pageBreakBefore w:val="0"/>
-      <w:spacing w:after="120" w:before="480" w:lineRule="auto"/>
-    </w:pPr>
-    <w:rPr>
-      <w:b w:val="1"/>
+      <w:widowControl w:val="1"/>
+      <w:pBdr>
+        <w:top w:space="0" w:sz="0" w:val="nil"/>
+        <w:left w:space="0" w:sz="0" w:val="nil"/>
+        <w:bottom w:space="0" w:sz="0" w:val="nil"/>
+        <w:right w:space="0" w:sz="0" w:val="nil"/>
+        <w:between w:space="0" w:sz="0" w:val="nil"/>
+      </w:pBdr>
+      <w:shd w:fill="auto" w:val="clear"/>
+      <w:spacing w:after="120" w:before="480" w:line="259" w:lineRule="auto"/>
+      <w:ind w:left="0" w:right="0" w:firstLine="0"/>
+      <w:jc w:val="left"/>
+    </w:pPr>
+    <w:rPr>
+      <w:rFonts w:ascii="Calibri" w:cs="Calibri" w:eastAsia="Calibri" w:hAnsi="Calibri"/>
+      <w:b w:val="1"/>
+      <w:i w:val="0"/>
+      <w:smallCaps w:val="0"/>
+      <w:strike w:val="0"/>
+      <w:color w:val="000000"/>
       <w:sz w:val="48"/>
       <w:szCs w:val="48"/>
+      <w:u w:val="none"/>
+      <w:shd w:fill="auto" w:val="clear"/>
+      <w:vertAlign w:val="baseline"/>
     </w:rPr>
   </w:style>
   <w:style w:type="paragraph" w:styleId="Heading2">
@@ -861,12 +468,31 @@
       <w:keepNext w:val="1"/>
       <w:keepLines w:val="1"/>
       <w:pageBreakBefore w:val="0"/>
-      <w:spacing w:after="80" w:before="360" w:lineRule="auto"/>
-    </w:pPr>
-    <w:rPr>
-      <w:b w:val="1"/>
+      <w:widowControl w:val="1"/>
+      <w:pBdr>
+        <w:top w:space="0" w:sz="0" w:val="nil"/>
+        <w:left w:space="0" w:sz="0" w:val="nil"/>
+        <w:bottom w:space="0" w:sz="0" w:val="nil"/>
+        <w:right w:space="0" w:sz="0" w:val="nil"/>
+        <w:between w:space="0" w:sz="0" w:val="nil"/>
+      </w:pBdr>
+      <w:shd w:fill="auto" w:val="clear"/>
+      <w:spacing w:after="80" w:before="360" w:line="259" w:lineRule="auto"/>
+      <w:ind w:left="0" w:right="0" w:firstLine="0"/>
+      <w:jc w:val="left"/>
+    </w:pPr>
+    <w:rPr>
+      <w:rFonts w:ascii="Calibri" w:cs="Calibri" w:eastAsia="Calibri" w:hAnsi="Calibri"/>
+      <w:b w:val="1"/>
+      <w:i w:val="0"/>
+      <w:smallCaps w:val="0"/>
+      <w:strike w:val="0"/>
+      <w:color w:val="000000"/>
       <w:sz w:val="36"/>
       <w:szCs w:val="36"/>
+      <w:u w:val="none"/>
+      <w:shd w:fill="auto" w:val="clear"/>
+      <w:vertAlign w:val="baseline"/>
     </w:rPr>
   </w:style>
   <w:style w:type="paragraph" w:styleId="Heading3">
@@ -877,12 +503,31 @@
       <w:keepNext w:val="1"/>
       <w:keepLines w:val="1"/>
       <w:pageBreakBefore w:val="0"/>
-      <w:spacing w:after="80" w:before="280" w:lineRule="auto"/>
-    </w:pPr>
-    <w:rPr>
-      <w:b w:val="1"/>
+      <w:widowControl w:val="1"/>
+      <w:pBdr>
+        <w:top w:space="0" w:sz="0" w:val="nil"/>
+        <w:left w:space="0" w:sz="0" w:val="nil"/>
+        <w:bottom w:space="0" w:sz="0" w:val="nil"/>
+        <w:right w:space="0" w:sz="0" w:val="nil"/>
+        <w:between w:space="0" w:sz="0" w:val="nil"/>
+      </w:pBdr>
+      <w:shd w:fill="auto" w:val="clear"/>
+      <w:spacing w:after="80" w:before="280" w:line="259" w:lineRule="auto"/>
+      <w:ind w:left="0" w:right="0" w:firstLine="0"/>
+      <w:jc w:val="left"/>
+    </w:pPr>
+    <w:rPr>
+      <w:rFonts w:ascii="Calibri" w:cs="Calibri" w:eastAsia="Calibri" w:hAnsi="Calibri"/>
+      <w:b w:val="1"/>
+      <w:i w:val="0"/>
+      <w:smallCaps w:val="0"/>
+      <w:strike w:val="0"/>
+      <w:color w:val="000000"/>
       <w:sz w:val="28"/>
       <w:szCs w:val="28"/>
+      <w:u w:val="none"/>
+      <w:shd w:fill="auto" w:val="clear"/>
+      <w:vertAlign w:val="baseline"/>
     </w:rPr>
   </w:style>
   <w:style w:type="paragraph" w:styleId="Heading4">
@@ -893,12 +538,31 @@
       <w:keepNext w:val="1"/>
       <w:keepLines w:val="1"/>
       <w:pageBreakBefore w:val="0"/>
-      <w:spacing w:after="40" w:before="240" w:lineRule="auto"/>
-    </w:pPr>
-    <w:rPr>
-      <w:b w:val="1"/>
+      <w:widowControl w:val="1"/>
+      <w:pBdr>
+        <w:top w:space="0" w:sz="0" w:val="nil"/>
+        <w:left w:space="0" w:sz="0" w:val="nil"/>
+        <w:bottom w:space="0" w:sz="0" w:val="nil"/>
+        <w:right w:space="0" w:sz="0" w:val="nil"/>
+        <w:between w:space="0" w:sz="0" w:val="nil"/>
+      </w:pBdr>
+      <w:shd w:fill="auto" w:val="clear"/>
+      <w:spacing w:after="40" w:before="240" w:line="259" w:lineRule="auto"/>
+      <w:ind w:left="0" w:right="0" w:firstLine="0"/>
+      <w:jc w:val="left"/>
+    </w:pPr>
+    <w:rPr>
+      <w:rFonts w:ascii="Calibri" w:cs="Calibri" w:eastAsia="Calibri" w:hAnsi="Calibri"/>
+      <w:b w:val="1"/>
+      <w:i w:val="0"/>
+      <w:smallCaps w:val="0"/>
+      <w:strike w:val="0"/>
+      <w:color w:val="000000"/>
       <w:sz w:val="24"/>
       <w:szCs w:val="24"/>
+      <w:u w:val="none"/>
+      <w:shd w:fill="auto" w:val="clear"/>
+      <w:vertAlign w:val="baseline"/>
     </w:rPr>
   </w:style>
   <w:style w:type="paragraph" w:styleId="Heading5">
@@ -909,12 +573,31 @@
       <w:keepNext w:val="1"/>
       <w:keepLines w:val="1"/>
       <w:pageBreakBefore w:val="0"/>
-      <w:spacing w:after="40" w:before="220" w:lineRule="auto"/>
-    </w:pPr>
-    <w:rPr>
-      <w:b w:val="1"/>
+      <w:widowControl w:val="1"/>
+      <w:pBdr>
+        <w:top w:space="0" w:sz="0" w:val="nil"/>
+        <w:left w:space="0" w:sz="0" w:val="nil"/>
+        <w:bottom w:space="0" w:sz="0" w:val="nil"/>
+        <w:right w:space="0" w:sz="0" w:val="nil"/>
+        <w:between w:space="0" w:sz="0" w:val="nil"/>
+      </w:pBdr>
+      <w:shd w:fill="auto" w:val="clear"/>
+      <w:spacing w:after="40" w:before="220" w:line="259" w:lineRule="auto"/>
+      <w:ind w:left="0" w:right="0" w:firstLine="0"/>
+      <w:jc w:val="left"/>
+    </w:pPr>
+    <w:rPr>
+      <w:rFonts w:ascii="Calibri" w:cs="Calibri" w:eastAsia="Calibri" w:hAnsi="Calibri"/>
+      <w:b w:val="1"/>
+      <w:i w:val="0"/>
+      <w:smallCaps w:val="0"/>
+      <w:strike w:val="0"/>
+      <w:color w:val="000000"/>
       <w:sz w:val="22"/>
       <w:szCs w:val="22"/>
+      <w:u w:val="none"/>
+      <w:shd w:fill="auto" w:val="clear"/>
+      <w:vertAlign w:val="baseline"/>
     </w:rPr>
   </w:style>
   <w:style w:type="paragraph" w:styleId="Heading6">
@@ -925,12 +608,31 @@
       <w:keepNext w:val="1"/>
       <w:keepLines w:val="1"/>
       <w:pageBreakBefore w:val="0"/>
-      <w:spacing w:after="40" w:before="200" w:lineRule="auto"/>
-    </w:pPr>
-    <w:rPr>
-      <w:b w:val="1"/>
+      <w:widowControl w:val="1"/>
+      <w:pBdr>
+        <w:top w:space="0" w:sz="0" w:val="nil"/>
+        <w:left w:space="0" w:sz="0" w:val="nil"/>
+        <w:bottom w:space="0" w:sz="0" w:val="nil"/>
+        <w:right w:space="0" w:sz="0" w:val="nil"/>
+        <w:between w:space="0" w:sz="0" w:val="nil"/>
+      </w:pBdr>
+      <w:shd w:fill="auto" w:val="clear"/>
+      <w:spacing w:after="40" w:before="200" w:line="259" w:lineRule="auto"/>
+      <w:ind w:left="0" w:right="0" w:firstLine="0"/>
+      <w:jc w:val="left"/>
+    </w:pPr>
+    <w:rPr>
+      <w:rFonts w:ascii="Calibri" w:cs="Calibri" w:eastAsia="Calibri" w:hAnsi="Calibri"/>
+      <w:b w:val="1"/>
+      <w:i w:val="0"/>
+      <w:smallCaps w:val="0"/>
+      <w:strike w:val="0"/>
+      <w:color w:val="000000"/>
       <w:sz w:val="20"/>
       <w:szCs w:val="20"/>
+      <w:u w:val="none"/>
+      <w:shd w:fill="auto" w:val="clear"/>
+      <w:vertAlign w:val="baseline"/>
     </w:rPr>
   </w:style>
   <w:style w:type="paragraph" w:styleId="Title">
@@ -941,6 +643,136 @@
       <w:keepNext w:val="1"/>
       <w:keepLines w:val="1"/>
       <w:pageBreakBefore w:val="0"/>
+      <w:widowControl w:val="1"/>
+      <w:pBdr>
+        <w:top w:space="0" w:sz="0" w:val="nil"/>
+        <w:left w:space="0" w:sz="0" w:val="nil"/>
+        <w:bottom w:space="0" w:sz="0" w:val="nil"/>
+        <w:right w:space="0" w:sz="0" w:val="nil"/>
+        <w:between w:space="0" w:sz="0" w:val="nil"/>
+      </w:pBdr>
+      <w:shd w:fill="auto" w:val="clear"/>
+      <w:spacing w:after="120" w:before="480" w:line="259" w:lineRule="auto"/>
+      <w:ind w:left="0" w:right="0" w:firstLine="0"/>
+      <w:jc w:val="left"/>
+    </w:pPr>
+    <w:rPr>
+      <w:rFonts w:ascii="Calibri" w:cs="Calibri" w:eastAsia="Calibri" w:hAnsi="Calibri"/>
+      <w:b w:val="1"/>
+      <w:i w:val="0"/>
+      <w:smallCaps w:val="0"/>
+      <w:strike w:val="0"/>
+      <w:color w:val="000000"/>
+      <w:sz w:val="72"/>
+      <w:szCs w:val="72"/>
+      <w:u w:val="none"/>
+      <w:shd w:fill="auto" w:val="clear"/>
+      <w:vertAlign w:val="baseline"/>
+    </w:rPr>
+  </w:style>
+  <w:style w:type="paragraph" w:styleId="Normal" w:default="1">
+    <w:name w:val="normal"/>
+  </w:style>
+  <w:style w:type="table" w:styleId="TableNormal" w:default="1">
+    <w:name w:val="Table Normal"/>
+  </w:style>
+  <w:style w:type="paragraph" w:styleId="Heading1">
+    <w:name w:val="heading 1"/>
+    <w:basedOn w:val="Normal"/>
+    <w:next w:val="Normal"/>
+    <w:pPr>
+      <w:keepNext w:val="1"/>
+      <w:keepLines w:val="1"/>
+      <w:spacing w:after="120" w:before="480" w:lineRule="auto"/>
+    </w:pPr>
+    <w:rPr>
+      <w:b w:val="1"/>
+      <w:sz w:val="48"/>
+      <w:szCs w:val="48"/>
+    </w:rPr>
+  </w:style>
+  <w:style w:type="paragraph" w:styleId="Heading2">
+    <w:name w:val="heading 2"/>
+    <w:basedOn w:val="Normal"/>
+    <w:next w:val="Normal"/>
+    <w:pPr>
+      <w:keepNext w:val="1"/>
+      <w:keepLines w:val="1"/>
+      <w:spacing w:after="80" w:before="360" w:lineRule="auto"/>
+    </w:pPr>
+    <w:rPr>
+      <w:b w:val="1"/>
+      <w:sz w:val="36"/>
+      <w:szCs w:val="36"/>
+    </w:rPr>
+  </w:style>
+  <w:style w:type="paragraph" w:styleId="Heading3">
+    <w:name w:val="heading 3"/>
+    <w:basedOn w:val="Normal"/>
+    <w:next w:val="Normal"/>
+    <w:pPr>
+      <w:keepNext w:val="1"/>
+      <w:keepLines w:val="1"/>
+      <w:spacing w:after="80" w:before="280" w:lineRule="auto"/>
+    </w:pPr>
+    <w:rPr>
+      <w:b w:val="1"/>
+      <w:sz w:val="28"/>
+      <w:szCs w:val="28"/>
+    </w:rPr>
+  </w:style>
+  <w:style w:type="paragraph" w:styleId="Heading4">
+    <w:name w:val="heading 4"/>
+    <w:basedOn w:val="Normal"/>
+    <w:next w:val="Normal"/>
+    <w:pPr>
+      <w:keepNext w:val="1"/>
+      <w:keepLines w:val="1"/>
+      <w:spacing w:after="40" w:before="240" w:lineRule="auto"/>
+    </w:pPr>
+    <w:rPr>
+      <w:b w:val="1"/>
+      <w:sz w:val="24"/>
+      <w:szCs w:val="24"/>
+    </w:rPr>
+  </w:style>
+  <w:style w:type="paragraph" w:styleId="Heading5">
+    <w:name w:val="heading 5"/>
+    <w:basedOn w:val="Normal"/>
+    <w:next w:val="Normal"/>
+    <w:pPr>
+      <w:keepNext w:val="1"/>
+      <w:keepLines w:val="1"/>
+      <w:spacing w:after="40" w:before="220" w:lineRule="auto"/>
+    </w:pPr>
+    <w:rPr>
+      <w:b w:val="1"/>
+      <w:sz w:val="22"/>
+      <w:szCs w:val="22"/>
+    </w:rPr>
+  </w:style>
+  <w:style w:type="paragraph" w:styleId="Heading6">
+    <w:name w:val="heading 6"/>
+    <w:basedOn w:val="Normal"/>
+    <w:next w:val="Normal"/>
+    <w:pPr>
+      <w:keepNext w:val="1"/>
+      <w:keepLines w:val="1"/>
+      <w:spacing w:after="40" w:before="200" w:lineRule="auto"/>
+    </w:pPr>
+    <w:rPr>
+      <w:b w:val="1"/>
+      <w:sz w:val="20"/>
+      <w:szCs w:val="20"/>
+    </w:rPr>
+  </w:style>
+  <w:style w:type="paragraph" w:styleId="Title">
+    <w:name w:val="Title"/>
+    <w:basedOn w:val="Normal"/>
+    <w:next w:val="Normal"/>
+    <w:pPr>
+      <w:keepNext w:val="1"/>
+      <w:keepLines w:val="1"/>
       <w:spacing w:after="120" w:before="480" w:lineRule="auto"/>
     </w:pPr>
     <w:rPr>
@@ -997,7 +829,7 @@
     <w:uiPriority w:val="99"/>
     <w:semiHidden w:val="1"/>
     <w:unhideWhenUsed w:val="1"/>
-    <w:rsid w:val="004445F3"/>
+    <w:rsid w:val="00C84EEF"/>
     <w:pPr>
       <w:spacing w:after="100" w:afterAutospacing="1" w:before="100" w:beforeAutospacing="1" w:line="240" w:lineRule="auto"/>
     </w:pPr>
@@ -1010,7 +842,7 @@
   </w:style>
   <w:style w:type="paragraph" w:styleId="Default" w:customStyle="1">
     <w:name w:val="Default"/>
-    <w:rsid w:val="002F39B9"/>
+    <w:rsid w:val="00F85E56"/>
     <w:pPr>
       <w:autoSpaceDE w:val="0"/>
       <w:autoSpaceDN w:val="0"/>
@@ -1031,7 +863,6 @@
     <w:pPr>
       <w:keepNext w:val="1"/>
       <w:keepLines w:val="1"/>
-      <w:pageBreakBefore w:val="0"/>
       <w:spacing w:after="80" w:before="360" w:lineRule="auto"/>
     </w:pPr>
     <w:rPr>
@@ -1040,6 +871,41 @@
       <w:color w:val="666666"/>
       <w:sz w:val="48"/>
       <w:szCs w:val="48"/>
+    </w:rPr>
+  </w:style>
+  <w:style w:type="paragraph" w:styleId="Subtitle">
+    <w:name w:val="Subtitle"/>
+    <w:basedOn w:val="Normal"/>
+    <w:next w:val="Normal"/>
+    <w:pPr>
+      <w:keepNext w:val="1"/>
+      <w:keepLines w:val="1"/>
+      <w:pageBreakBefore w:val="0"/>
+      <w:widowControl w:val="1"/>
+      <w:pBdr>
+        <w:top w:space="0" w:sz="0" w:val="nil"/>
+        <w:left w:space="0" w:sz="0" w:val="nil"/>
+        <w:bottom w:space="0" w:sz="0" w:val="nil"/>
+        <w:right w:space="0" w:sz="0" w:val="nil"/>
+        <w:between w:space="0" w:sz="0" w:val="nil"/>
+      </w:pBdr>
+      <w:shd w:fill="auto" w:val="clear"/>
+      <w:spacing w:after="80" w:before="360" w:line="259" w:lineRule="auto"/>
+      <w:ind w:left="0" w:right="0" w:firstLine="0"/>
+      <w:jc w:val="left"/>
+    </w:pPr>
+    <w:rPr>
+      <w:rFonts w:ascii="Georgia" w:cs="Georgia" w:eastAsia="Georgia" w:hAnsi="Georgia"/>
+      <w:b w:val="0"/>
+      <w:i w:val="1"/>
+      <w:smallCaps w:val="0"/>
+      <w:strike w:val="0"/>
+      <w:color w:val="666666"/>
+      <w:sz w:val="48"/>
+      <w:szCs w:val="48"/>
+      <w:u w:val="none"/>
+      <w:shd w:fill="auto" w:val="clear"/>
+      <w:vertAlign w:val="baseline"/>
     </w:rPr>
   </w:style>
 </w:styles>
@@ -1308,7 +1174,7 @@
 
 <file path=customXML/item1.xml><?xml version="1.0" encoding="utf-8"?>
 <go:gDocsCustomXmlDataStorage xmlns:go="http://customooxmlschemas.google.com/" xmlns:r="http://schemas.openxmlformats.org/officeDocument/2006/relationships">
-  <go:docsCustomData xmlns:go="http://customooxmlschemas.google.com/" roundtripDataSignature="AMtx7mhSYve7RNbDI541vz1FmCSmW8jZuw==">AMUW2mWlxV1fUZwmwlv5ka0kLp1f57Ebdho2BprsFE2FjsZuakmmZy9GdP8XCPaN65HGdkHXVC3mZsIaDczPrgzA77bLwtalOArez/79fE14ouGgiUgJwyu5RLpwa651mcosTlFcS14m</go:docsCustomData>
+  <go:docsCustomData xmlns:go="http://customooxmlschemas.google.com/" roundtripDataSignature="AMtx7mhRVde6O1yN77rJZ8Tp698T4nNYoA==">AMUW2mUUkT6jc8UhwEl40MkbDRbsQNX8goRoYZhUi36Udl8eDfs8Ro3axE5goN1PcOT56HtZe5FnLJJVZMMjWSG6S4bbCPOCkWuAYgaawWANPTTZuSkRB396PqzseWuxk0fj+ISrFXzv</go:docsCustomData>
 </go:gDocsCustomXmlDataStorage>
 </file>
 

</xml_diff>